<commit_message>
added Doku neuer Aktor.docx
</commit_message>
<xml_diff>
--- a/Doku neuer Sensor.docx
+++ b/Doku neuer Sensor.docx
@@ -673,15 +673,13 @@
       </w:r>
       <w:proofErr w:type="gramEnd"/>
       <w:r>
-        <w:t xml:space="preserve"> </w:t>
-      </w:r>
-      <w:proofErr w:type="spellStart"/>
-      <w:r>
-        <w:t>gepürft</w:t>
-      </w:r>
-      <w:proofErr w:type="spellEnd"/>
-      <w:r>
-        <w:t xml:space="preserve"> und dann die Typen-Abkürzung gesetzt.</w:t>
+        <w:t xml:space="preserve"> gep</w:t>
+      </w:r>
+      <w:r>
+        <w:t>rü</w:t>
+      </w:r>
+      <w:r>
+        <w:t>ft und dann die Typen-Abkürzung gesetzt.</w:t>
       </w:r>
     </w:p>
     <w:p>
@@ -1187,7 +1185,12 @@
       </w:r>
       <w:proofErr w:type="gramStart"/>
       <w:r>
-        <w:t>Reihe</w:t>
+        <w:t>Rei</w:t>
+      </w:r>
+      <w:bookmarkStart w:id="0" w:name="_GoBack"/>
+      <w:bookmarkEnd w:id="0"/>
+      <w:r>
+        <w:t>he</w:t>
       </w:r>
       <w:proofErr w:type="gramEnd"/>
       <w:r>
@@ -1389,8 +1392,6 @@
       <w:r>
         <w:t>Hat ein Sensor drei Messgrößen, wird beim letzten Switch der Ausgang direkt mit dem Link am Ende der Zeile verbunden.</w:t>
       </w:r>
-      <w:bookmarkStart w:id="0" w:name="_GoBack"/>
-      <w:bookmarkEnd w:id="0"/>
     </w:p>
     <w:sectPr>
       <w:footerReference w:type="default" r:id="rId10"/>
@@ -6302,7 +6303,7 @@
 </file>
 
 <file path=customXml/itemProps1.xml><?xml version="1.0" encoding="utf-8"?>
-<ds:datastoreItem xmlns:ds="http://schemas.openxmlformats.org/officeDocument/2006/customXml" ds:itemID="{B2CED788-56F9-4B0C-9EFA-1A57C8BEB707}">
+<ds:datastoreItem xmlns:ds="http://schemas.openxmlformats.org/officeDocument/2006/customXml" ds:itemID="{777253AF-8CED-4DD3-BD97-0BA94992BEEB}">
   <ds:schemaRefs>
     <ds:schemaRef ds:uri="http://schemas.openxmlformats.org/officeDocument/2006/bibliography"/>
   </ds:schemaRefs>

</xml_diff>